<commit_message>
test statistics plots updated
</commit_message>
<xml_diff>
--- a/Other Documents/Satisfactory Research Grade Expectations .docx
+++ b/Other Documents/Satisfactory Research Grade Expectations .docx
@@ -2602,44 +2602,25 @@
         </w:tc>
         <w:tc>
           <w:tcPr>
-            <w:tcW w:w="3136" w:type="dxa"/>
-          </w:tcPr>
-          <w:p>
-            <w:pPr>
-              <w:rPr>
-                <w:rFonts w:ascii="Times New Roman" w:hAnsi="Times New Roman"/>
-                <w:sz w:val="22"/>
-                <w:szCs w:val="22"/>
-              </w:rPr>
-            </w:pPr>
-          </w:p>
-        </w:tc>
-        <w:tc>
-          <w:tcPr>
-            <w:tcW w:w="2700" w:type="dxa"/>
-          </w:tcPr>
-          <w:p>
-            <w:pPr>
-              <w:rPr>
-                <w:rFonts w:ascii="Times New Roman" w:hAnsi="Times New Roman"/>
-                <w:sz w:val="22"/>
-                <w:szCs w:val="22"/>
-              </w:rPr>
-            </w:pPr>
-          </w:p>
-        </w:tc>
-        <w:tc>
-          <w:tcPr>
-            <w:tcW w:w="3420" w:type="dxa"/>
-          </w:tcPr>
-          <w:p>
-            <w:pPr>
-              <w:rPr>
-                <w:rFonts w:ascii="Times New Roman" w:hAnsi="Times New Roman"/>
-                <w:sz w:val="22"/>
-                <w:szCs w:val="22"/>
-              </w:rPr>
-            </w:pPr>
+            <w:tcW w:w="9256" w:type="dxa"/>
+            <w:gridSpan w:val="3"/>
+          </w:tcPr>
+          <w:p>
+            <w:pPr>
+              <w:rPr>
+                <w:rFonts w:ascii="Times New Roman" w:hAnsi="Times New Roman"/>
+                <w:sz w:val="22"/>
+                <w:szCs w:val="22"/>
+              </w:rPr>
+            </w:pPr>
+            <w:r>
+              <w:rPr>
+                <w:rFonts w:ascii="Times New Roman" w:hAnsi="Times New Roman"/>
+                <w:sz w:val="22"/>
+                <w:szCs w:val="22"/>
+              </w:rPr>
+              <w:t xml:space="preserve">There was no meeting </w:t>
+            </w:r>
           </w:p>
         </w:tc>
       </w:tr>
@@ -2678,6 +2659,90 @@
                 <w:szCs w:val="22"/>
               </w:rPr>
             </w:pPr>
+            <w:r>
+              <w:rPr>
+                <w:rFonts w:ascii="Times New Roman" w:hAnsi="Times New Roman"/>
+                <w:sz w:val="22"/>
+                <w:szCs w:val="22"/>
+              </w:rPr>
+              <w:t xml:space="preserve">Find the joint density function of the </w:t>
+            </w:r>
+            <m:oMath>
+              <m:acc>
+                <m:accPr>
+                  <m:chr m:val="̅"/>
+                  <m:ctrlPr>
+                    <w:rPr>
+                      <w:rFonts w:ascii="Cambria Math" w:hAnsi="Cambria Math"/>
+                      <w:i/>
+                      <w:sz w:val="22"/>
+                      <w:szCs w:val="22"/>
+                    </w:rPr>
+                  </m:ctrlPr>
+                </m:accPr>
+                <m:e>
+                  <m:r>
+                    <w:rPr>
+                      <w:rFonts w:ascii="Cambria Math" w:hAnsi="Cambria Math"/>
+                      <w:sz w:val="22"/>
+                      <w:szCs w:val="22"/>
+                    </w:rPr>
+                    <m:t>X</m:t>
+                  </m:r>
+                </m:e>
+              </m:acc>
+            </m:oMath>
+            <w:r>
+              <w:rPr>
+                <w:rFonts w:ascii="Times New Roman" w:hAnsi="Times New Roman"/>
+                <w:sz w:val="22"/>
+                <w:szCs w:val="22"/>
+              </w:rPr>
+              <w:t xml:space="preserve"> and </w:t>
+            </w:r>
+            <m:oMath>
+              <m:r>
+                <w:rPr>
+                  <w:rFonts w:ascii="Cambria Math" w:hAnsi="Cambria Math"/>
+                  <w:sz w:val="22"/>
+                  <w:szCs w:val="22"/>
+                </w:rPr>
+                <m:t>S</m:t>
+              </m:r>
+            </m:oMath>
+            <w:r>
+              <w:rPr>
+                <w:rFonts w:ascii="Times New Roman" w:hAnsi="Times New Roman"/>
+                <w:sz w:val="22"/>
+                <w:szCs w:val="22"/>
+              </w:rPr>
+              <w:t xml:space="preserve"> and use transformation to find </w:t>
+            </w:r>
+            <w:r>
+              <w:rPr>
+                <w:rFonts w:ascii="Times New Roman" w:hAnsi="Times New Roman"/>
+                <w:sz w:val="22"/>
+                <w:szCs w:val="22"/>
+              </w:rPr>
+              <w:t xml:space="preserve">exact distribution of test statistic for the location </w:t>
+            </w:r>
+            <w:r>
+              <w:rPr>
+                <w:rFonts w:ascii="Times New Roman" w:hAnsi="Times New Roman"/>
+                <w:sz w:val="22"/>
+                <w:szCs w:val="22"/>
+              </w:rPr>
+              <w:t>test.</w:t>
+            </w:r>
+          </w:p>
+          <w:p>
+            <w:pPr>
+              <w:rPr>
+                <w:rFonts w:ascii="Times New Roman" w:hAnsi="Times New Roman"/>
+                <w:sz w:val="22"/>
+                <w:szCs w:val="22"/>
+              </w:rPr>
+            </w:pPr>
           </w:p>
         </w:tc>
         <w:tc>
@@ -2692,6 +2757,82 @@
                 <w:szCs w:val="22"/>
               </w:rPr>
             </w:pPr>
+            <w:r>
+              <w:rPr>
+                <w:rFonts w:ascii="Times New Roman" w:hAnsi="Times New Roman"/>
+                <w:sz w:val="22"/>
+                <w:szCs w:val="22"/>
+              </w:rPr>
+              <w:t>-I wrote down the derivation of the distribution of the t test statistics assuming normality.</w:t>
+            </w:r>
+          </w:p>
+          <w:p>
+            <w:pPr>
+              <w:rPr>
+                <w:rFonts w:ascii="Times New Roman" w:hAnsi="Times New Roman"/>
+                <w:sz w:val="22"/>
+                <w:szCs w:val="22"/>
+              </w:rPr>
+            </w:pPr>
+            <w:r>
+              <w:rPr>
+                <w:rFonts w:ascii="Times New Roman" w:hAnsi="Times New Roman"/>
+                <w:sz w:val="22"/>
+                <w:szCs w:val="22"/>
+              </w:rPr>
+              <w:t xml:space="preserve">-I could not get the joint distribution of the </w:t>
+            </w:r>
+            <w:r>
+              <w:rPr>
+                <w:rFonts w:ascii="Times New Roman" w:hAnsi="Times New Roman"/>
+                <w:sz w:val="22"/>
+                <w:szCs w:val="22"/>
+              </w:rPr>
+              <w:t xml:space="preserve"> </w:t>
+            </w:r>
+            <m:oMath>
+              <m:acc>
+                <m:accPr>
+                  <m:chr m:val="̅"/>
+                  <m:ctrlPr>
+                    <w:rPr>
+                      <w:rFonts w:ascii="Cambria Math" w:hAnsi="Cambria Math"/>
+                      <w:i/>
+                      <w:sz w:val="22"/>
+                      <w:szCs w:val="22"/>
+                    </w:rPr>
+                  </m:ctrlPr>
+                </m:accPr>
+                <m:e>
+                  <m:r>
+                    <w:rPr>
+                      <w:rFonts w:ascii="Cambria Math" w:hAnsi="Cambria Math"/>
+                      <w:sz w:val="22"/>
+                      <w:szCs w:val="22"/>
+                    </w:rPr>
+                    <m:t>X</m:t>
+                  </m:r>
+                </m:e>
+              </m:acc>
+            </m:oMath>
+            <w:r>
+              <w:rPr>
+                <w:rFonts w:ascii="Times New Roman" w:hAnsi="Times New Roman"/>
+                <w:sz w:val="22"/>
+                <w:szCs w:val="22"/>
+              </w:rPr>
+              <w:t xml:space="preserve"> and </w:t>
+            </w:r>
+            <m:oMath>
+              <m:r>
+                <w:rPr>
+                  <w:rFonts w:ascii="Cambria Math" w:hAnsi="Cambria Math"/>
+                  <w:sz w:val="22"/>
+                  <w:szCs w:val="22"/>
+                </w:rPr>
+                <m:t>S</m:t>
+              </m:r>
+            </m:oMath>
           </w:p>
         </w:tc>
         <w:tc>
@@ -2700,6 +2841,159 @@
           </w:tcPr>
           <w:p>
             <w:pPr>
+              <w:rPr>
+                <w:rFonts w:ascii="Times New Roman" w:hAnsi="Times New Roman"/>
+                <w:sz w:val="22"/>
+                <w:szCs w:val="22"/>
+              </w:rPr>
+            </w:pPr>
+            <w:r>
+              <w:rPr>
+                <w:rFonts w:ascii="Times New Roman" w:hAnsi="Times New Roman"/>
+                <w:sz w:val="22"/>
+                <w:szCs w:val="22"/>
+              </w:rPr>
+              <w:t xml:space="preserve">- Continue from the proof for independence of </w:t>
+            </w:r>
+            <w:r>
+              <w:rPr>
+                <w:rFonts w:ascii="Times New Roman" w:hAnsi="Times New Roman"/>
+                <w:sz w:val="22"/>
+                <w:szCs w:val="22"/>
+              </w:rPr>
+              <w:t xml:space="preserve">the </w:t>
+            </w:r>
+            <m:oMath>
+              <m:acc>
+                <m:accPr>
+                  <m:chr m:val="̅"/>
+                  <m:ctrlPr>
+                    <w:rPr>
+                      <w:rFonts w:ascii="Cambria Math" w:hAnsi="Cambria Math"/>
+                      <w:i/>
+                      <w:sz w:val="22"/>
+                      <w:szCs w:val="22"/>
+                    </w:rPr>
+                  </m:ctrlPr>
+                </m:accPr>
+                <m:e>
+                  <m:r>
+                    <w:rPr>
+                      <w:rFonts w:ascii="Cambria Math" w:hAnsi="Cambria Math"/>
+                      <w:sz w:val="22"/>
+                      <w:szCs w:val="22"/>
+                    </w:rPr>
+                    <m:t>X</m:t>
+                  </m:r>
+                </m:e>
+              </m:acc>
+            </m:oMath>
+            <w:r>
+              <w:rPr>
+                <w:rFonts w:ascii="Times New Roman" w:hAnsi="Times New Roman"/>
+                <w:sz w:val="22"/>
+                <w:szCs w:val="22"/>
+              </w:rPr>
+              <w:t xml:space="preserve"> and </w:t>
+            </w:r>
+            <m:oMath>
+              <m:r>
+                <w:rPr>
+                  <w:rFonts w:ascii="Cambria Math" w:hAnsi="Cambria Math"/>
+                  <w:sz w:val="22"/>
+                  <w:szCs w:val="22"/>
+                </w:rPr>
+                <m:t>S</m:t>
+              </m:r>
+            </m:oMath>
+            <w:r>
+              <w:rPr>
+                <w:rFonts w:ascii="Times New Roman" w:hAnsi="Times New Roman"/>
+                <w:sz w:val="22"/>
+                <w:szCs w:val="22"/>
+              </w:rPr>
+              <w:t>, define new variables and use transformation to get the joint distribution of</w:t>
+            </w:r>
+            <w:r>
+              <w:rPr>
+                <w:rFonts w:ascii="Times New Roman" w:hAnsi="Times New Roman"/>
+                <w:sz w:val="22"/>
+                <w:szCs w:val="22"/>
+              </w:rPr>
+              <w:t xml:space="preserve"> the </w:t>
+            </w:r>
+            <m:oMath>
+              <m:acc>
+                <m:accPr>
+                  <m:chr m:val="̅"/>
+                  <m:ctrlPr>
+                    <w:rPr>
+                      <w:rFonts w:ascii="Cambria Math" w:hAnsi="Cambria Math"/>
+                      <w:i/>
+                      <w:sz w:val="22"/>
+                      <w:szCs w:val="22"/>
+                    </w:rPr>
+                  </m:ctrlPr>
+                </m:accPr>
+                <m:e>
+                  <m:r>
+                    <w:rPr>
+                      <w:rFonts w:ascii="Cambria Math" w:hAnsi="Cambria Math"/>
+                      <w:sz w:val="22"/>
+                      <w:szCs w:val="22"/>
+                    </w:rPr>
+                    <m:t>X</m:t>
+                  </m:r>
+                </m:e>
+              </m:acc>
+            </m:oMath>
+            <w:r>
+              <w:rPr>
+                <w:rFonts w:ascii="Times New Roman" w:hAnsi="Times New Roman"/>
+                <w:sz w:val="22"/>
+                <w:szCs w:val="22"/>
+              </w:rPr>
+              <w:t xml:space="preserve"> and </w:t>
+            </w:r>
+            <m:oMath>
+              <m:r>
+                <w:rPr>
+                  <w:rFonts w:ascii="Cambria Math" w:hAnsi="Cambria Math"/>
+                  <w:sz w:val="22"/>
+                  <w:szCs w:val="22"/>
+                </w:rPr>
+                <m:t>S</m:t>
+              </m:r>
+            </m:oMath>
+            <w:r>
+              <w:rPr>
+                <w:rFonts w:ascii="Times New Roman" w:hAnsi="Times New Roman"/>
+                <w:sz w:val="22"/>
+                <w:szCs w:val="22"/>
+              </w:rPr>
+              <w:t>,</w:t>
+            </w:r>
+          </w:p>
+          <w:p>
+            <w:pPr>
+              <w:rPr>
+                <w:rFonts w:ascii="Times New Roman" w:hAnsi="Times New Roman"/>
+                <w:sz w:val="22"/>
+                <w:szCs w:val="22"/>
+              </w:rPr>
+            </w:pPr>
+            <w:r>
+              <w:rPr>
+                <w:rFonts w:ascii="Times New Roman" w:hAnsi="Times New Roman"/>
+                <w:sz w:val="22"/>
+                <w:szCs w:val="22"/>
+              </w:rPr>
+              <w:t>-fix the mistakes in the plots of the t test statistics in the simulations.</w:t>
+            </w:r>
+          </w:p>
+          <w:p>
+            <w:pPr>
+              <w:jc w:val="center"/>
               <w:rPr>
                 <w:rFonts w:ascii="Times New Roman" w:hAnsi="Times New Roman"/>
                 <w:sz w:val="22"/>
@@ -2736,6 +3030,142 @@
           <w:tcPr>
             <w:tcW w:w="3136" w:type="dxa"/>
           </w:tcPr>
+          <w:p>
+            <w:pPr>
+              <w:rPr>
+                <w:rFonts w:ascii="Times New Roman" w:hAnsi="Times New Roman"/>
+                <w:sz w:val="22"/>
+                <w:szCs w:val="22"/>
+              </w:rPr>
+            </w:pPr>
+            <w:r>
+              <w:rPr>
+                <w:rFonts w:ascii="Times New Roman" w:hAnsi="Times New Roman"/>
+                <w:sz w:val="22"/>
+                <w:szCs w:val="22"/>
+              </w:rPr>
+              <w:t xml:space="preserve">- Continue from the proof for independence of the </w:t>
+            </w:r>
+            <m:oMath>
+              <m:acc>
+                <m:accPr>
+                  <m:chr m:val="̅"/>
+                  <m:ctrlPr>
+                    <w:rPr>
+                      <w:rFonts w:ascii="Cambria Math" w:hAnsi="Cambria Math"/>
+                      <w:i/>
+                      <w:sz w:val="22"/>
+                      <w:szCs w:val="22"/>
+                    </w:rPr>
+                  </m:ctrlPr>
+                </m:accPr>
+                <m:e>
+                  <m:r>
+                    <w:rPr>
+                      <w:rFonts w:ascii="Cambria Math" w:hAnsi="Cambria Math"/>
+                      <w:sz w:val="22"/>
+                      <w:szCs w:val="22"/>
+                    </w:rPr>
+                    <m:t>X</m:t>
+                  </m:r>
+                </m:e>
+              </m:acc>
+            </m:oMath>
+            <w:r>
+              <w:rPr>
+                <w:rFonts w:ascii="Times New Roman" w:hAnsi="Times New Roman"/>
+                <w:sz w:val="22"/>
+                <w:szCs w:val="22"/>
+              </w:rPr>
+              <w:t xml:space="preserve"> and </w:t>
+            </w:r>
+            <m:oMath>
+              <m:r>
+                <w:rPr>
+                  <w:rFonts w:ascii="Cambria Math" w:hAnsi="Cambria Math"/>
+                  <w:sz w:val="22"/>
+                  <w:szCs w:val="22"/>
+                </w:rPr>
+                <m:t>S</m:t>
+              </m:r>
+            </m:oMath>
+            <w:r>
+              <w:rPr>
+                <w:rFonts w:ascii="Times New Roman" w:hAnsi="Times New Roman"/>
+                <w:sz w:val="22"/>
+                <w:szCs w:val="22"/>
+              </w:rPr>
+              <w:t xml:space="preserve">, define new variables and use transformation to get the joint distribution of the </w:t>
+            </w:r>
+            <m:oMath>
+              <m:acc>
+                <m:accPr>
+                  <m:chr m:val="̅"/>
+                  <m:ctrlPr>
+                    <w:rPr>
+                      <w:rFonts w:ascii="Cambria Math" w:hAnsi="Cambria Math"/>
+                      <w:i/>
+                      <w:sz w:val="22"/>
+                      <w:szCs w:val="22"/>
+                    </w:rPr>
+                  </m:ctrlPr>
+                </m:accPr>
+                <m:e>
+                  <m:r>
+                    <w:rPr>
+                      <w:rFonts w:ascii="Cambria Math" w:hAnsi="Cambria Math"/>
+                      <w:sz w:val="22"/>
+                      <w:szCs w:val="22"/>
+                    </w:rPr>
+                    <m:t>X</m:t>
+                  </m:r>
+                </m:e>
+              </m:acc>
+            </m:oMath>
+            <w:r>
+              <w:rPr>
+                <w:rFonts w:ascii="Times New Roman" w:hAnsi="Times New Roman"/>
+                <w:sz w:val="22"/>
+                <w:szCs w:val="22"/>
+              </w:rPr>
+              <w:t xml:space="preserve"> and </w:t>
+            </w:r>
+            <m:oMath>
+              <m:r>
+                <w:rPr>
+                  <w:rFonts w:ascii="Cambria Math" w:hAnsi="Cambria Math"/>
+                  <w:sz w:val="22"/>
+                  <w:szCs w:val="22"/>
+                </w:rPr>
+                <m:t>S</m:t>
+              </m:r>
+            </m:oMath>
+            <w:r>
+              <w:rPr>
+                <w:rFonts w:ascii="Times New Roman" w:hAnsi="Times New Roman"/>
+                <w:sz w:val="22"/>
+                <w:szCs w:val="22"/>
+              </w:rPr>
+              <w:t>,</w:t>
+            </w:r>
+          </w:p>
+          <w:p>
+            <w:pPr>
+              <w:rPr>
+                <w:rFonts w:ascii="Times New Roman" w:hAnsi="Times New Roman"/>
+                <w:sz w:val="22"/>
+                <w:szCs w:val="22"/>
+              </w:rPr>
+            </w:pPr>
+            <w:r>
+              <w:rPr>
+                <w:rFonts w:ascii="Times New Roman" w:hAnsi="Times New Roman"/>
+                <w:sz w:val="22"/>
+                <w:szCs w:val="22"/>
+              </w:rPr>
+              <w:t>-fix the mistakes in the plots of the t test statistics in the simulations.</w:t>
+            </w:r>
+          </w:p>
           <w:p>
             <w:pPr>
               <w:rPr>
@@ -3084,6 +3514,7 @@
               <w:rPr>
                 <w:rFonts w:ascii="Times New Roman" w:hAnsi="Times New Roman"/>
               </w:rPr>
+              <w:lastRenderedPageBreak/>
               <w:t xml:space="preserve">Develop R code that implements the </w:t>
             </w:r>
             <w:r>
@@ -3576,7 +4007,6 @@
               <w:rPr>
                 <w:rFonts w:ascii="Times New Roman" w:hAnsi="Times New Roman"/>
               </w:rPr>
-              <w:lastRenderedPageBreak/>
               <w:t>1.</w:t>
             </w:r>
           </w:p>
@@ -4441,6 +4871,7 @@
         <w:rPr>
           <w:rFonts w:ascii="Times New Roman" w:hAnsi="Times New Roman"/>
         </w:rPr>
+        <w:lastRenderedPageBreak/>
         <w:t xml:space="preserve">Learns from </w:t>
       </w:r>
       <w:proofErr w:type="gramStart"/>

</xml_diff>

<commit_message>
Test statistic plots fixed
</commit_message>
<xml_diff>
--- a/Other Documents/Satisfactory Research Grade Expectations .docx
+++ b/Other Documents/Satisfactory Research Grade Expectations .docx
@@ -2724,15 +2724,7 @@
                 <w:sz w:val="22"/>
                 <w:szCs w:val="22"/>
               </w:rPr>
-              <w:t xml:space="preserve">exact distribution of test statistic for the location </w:t>
-            </w:r>
-            <w:r>
-              <w:rPr>
-                <w:rFonts w:ascii="Times New Roman" w:hAnsi="Times New Roman"/>
-                <w:sz w:val="22"/>
-                <w:szCs w:val="22"/>
-              </w:rPr>
-              <w:t>test.</w:t>
+              <w:t>exact distribution of test statistic for the location test.</w:t>
             </w:r>
           </w:p>
           <w:p>
@@ -2780,15 +2772,7 @@
                 <w:sz w:val="22"/>
                 <w:szCs w:val="22"/>
               </w:rPr>
-              <w:t xml:space="preserve">-I could not get the joint distribution of the </w:t>
-            </w:r>
-            <w:r>
-              <w:rPr>
-                <w:rFonts w:ascii="Times New Roman" w:hAnsi="Times New Roman"/>
-                <w:sz w:val="22"/>
-                <w:szCs w:val="22"/>
-              </w:rPr>
-              <w:t xml:space="preserve"> </w:t>
+              <w:t xml:space="preserve">-I could not get the joint distribution of the  </w:t>
             </w:r>
             <m:oMath>
               <m:acc>
@@ -2853,15 +2837,7 @@
                 <w:sz w:val="22"/>
                 <w:szCs w:val="22"/>
               </w:rPr>
-              <w:t xml:space="preserve">- Continue from the proof for independence of </w:t>
-            </w:r>
-            <w:r>
-              <w:rPr>
-                <w:rFonts w:ascii="Times New Roman" w:hAnsi="Times New Roman"/>
-                <w:sz w:val="22"/>
-                <w:szCs w:val="22"/>
-              </w:rPr>
-              <w:t xml:space="preserve">the </w:t>
+              <w:t xml:space="preserve">- Continue from the proof for independence of the </w:t>
             </w:r>
             <m:oMath>
               <m:acc>
@@ -2912,15 +2888,7 @@
                 <w:sz w:val="22"/>
                 <w:szCs w:val="22"/>
               </w:rPr>
-              <w:t>, define new variables and use transformation to get the joint distribution of</w:t>
-            </w:r>
-            <w:r>
-              <w:rPr>
-                <w:rFonts w:ascii="Times New Roman" w:hAnsi="Times New Roman"/>
-                <w:sz w:val="22"/>
-                <w:szCs w:val="22"/>
-              </w:rPr>
-              <w:t xml:space="preserve"> the </w:t>
+              <w:t xml:space="preserve">, define new variables and use transformation to get the joint distribution of the </w:t>
             </w:r>
             <m:oMath>
               <m:acc>
@@ -3188,12 +3156,97 @@
                 <w:szCs w:val="22"/>
               </w:rPr>
             </w:pPr>
+            <w:r>
+              <w:rPr>
+                <w:rFonts w:ascii="Times New Roman" w:hAnsi="Times New Roman"/>
+                <w:sz w:val="22"/>
+                <w:szCs w:val="22"/>
+              </w:rPr>
+              <w:t>-I used the transformation method to derive the joint distribution of the sample mean and sample variance and then use it to derive the t test statistics for normal distribution.</w:t>
+            </w:r>
+          </w:p>
+          <w:p>
+            <w:pPr>
+              <w:rPr>
+                <w:rFonts w:ascii="Times New Roman" w:hAnsi="Times New Roman"/>
+                <w:sz w:val="22"/>
+                <w:szCs w:val="22"/>
+              </w:rPr>
+            </w:pPr>
+            <w:r>
+              <w:rPr>
+                <w:rFonts w:ascii="Times New Roman" w:hAnsi="Times New Roman"/>
+                <w:sz w:val="22"/>
+                <w:szCs w:val="22"/>
+              </w:rPr>
+              <w:t>- One-to-one condition of transformation method needs to be fixed in some part of the transformation</w:t>
+            </w:r>
+          </w:p>
+          <w:p>
+            <w:pPr>
+              <w:rPr>
+                <w:rFonts w:ascii="Times New Roman" w:hAnsi="Times New Roman"/>
+                <w:sz w:val="22"/>
+                <w:szCs w:val="22"/>
+              </w:rPr>
+            </w:pPr>
           </w:p>
         </w:tc>
         <w:tc>
           <w:tcPr>
             <w:tcW w:w="3420" w:type="dxa"/>
           </w:tcPr>
+          <w:p>
+            <w:pPr>
+              <w:rPr>
+                <w:rFonts w:ascii="Times New Roman" w:hAnsi="Times New Roman"/>
+                <w:sz w:val="22"/>
+                <w:szCs w:val="22"/>
+              </w:rPr>
+            </w:pPr>
+            <w:r>
+              <w:rPr>
+                <w:rFonts w:ascii="Times New Roman" w:hAnsi="Times New Roman"/>
+                <w:sz w:val="22"/>
+                <w:szCs w:val="22"/>
+              </w:rPr>
+              <w:t>-Repeat same for a different distribution</w:t>
+            </w:r>
+          </w:p>
+          <w:p>
+            <w:pPr>
+              <w:rPr>
+                <w:rFonts w:ascii="Times New Roman" w:hAnsi="Times New Roman"/>
+                <w:sz w:val="22"/>
+                <w:szCs w:val="22"/>
+              </w:rPr>
+            </w:pPr>
+            <w:r>
+              <w:rPr>
+                <w:rFonts w:ascii="Times New Roman" w:hAnsi="Times New Roman"/>
+                <w:sz w:val="22"/>
+                <w:szCs w:val="22"/>
+              </w:rPr>
+              <w:t>- find a solution the quadratic term in the transformation to ensure one-to-one condition</w:t>
+            </w:r>
+          </w:p>
+          <w:p>
+            <w:pPr>
+              <w:rPr>
+                <w:rFonts w:ascii="Times New Roman" w:hAnsi="Times New Roman"/>
+                <w:sz w:val="22"/>
+                <w:szCs w:val="22"/>
+              </w:rPr>
+            </w:pPr>
+            <w:r>
+              <w:rPr>
+                <w:rFonts w:ascii="Times New Roman" w:hAnsi="Times New Roman"/>
+                <w:sz w:val="22"/>
+                <w:szCs w:val="22"/>
+              </w:rPr>
+              <w:t>-redo test statistic plots, calculate exact type I errors from the plots</w:t>
+            </w:r>
+          </w:p>
           <w:p>
             <w:pPr>
               <w:rPr>
@@ -3232,6 +3285,65 @@
           <w:tcPr>
             <w:tcW w:w="3136" w:type="dxa"/>
           </w:tcPr>
+          <w:p>
+            <w:pPr>
+              <w:rPr>
+                <w:rFonts w:ascii="Times New Roman" w:hAnsi="Times New Roman"/>
+                <w:sz w:val="22"/>
+                <w:szCs w:val="22"/>
+              </w:rPr>
+            </w:pPr>
+            <w:r>
+              <w:rPr>
+                <w:rFonts w:ascii="Times New Roman" w:hAnsi="Times New Roman"/>
+                <w:sz w:val="22"/>
+                <w:szCs w:val="22"/>
+              </w:rPr>
+              <w:t xml:space="preserve">Repeat same for a different </w:t>
+            </w:r>
+            <w:r>
+              <w:rPr>
+                <w:rFonts w:ascii="Times New Roman" w:hAnsi="Times New Roman"/>
+                <w:sz w:val="22"/>
+                <w:szCs w:val="22"/>
+              </w:rPr>
+              <w:t>distribution.</w:t>
+            </w:r>
+          </w:p>
+          <w:p>
+            <w:pPr>
+              <w:rPr>
+                <w:rFonts w:ascii="Times New Roman" w:hAnsi="Times New Roman"/>
+                <w:sz w:val="22"/>
+                <w:szCs w:val="22"/>
+              </w:rPr>
+            </w:pPr>
+            <w:r>
+              <w:rPr>
+                <w:rFonts w:ascii="Times New Roman" w:hAnsi="Times New Roman"/>
+                <w:sz w:val="22"/>
+                <w:szCs w:val="22"/>
+              </w:rPr>
+              <w:t>- find a solution the quadratic term in the transformation to ensure one-to-one condition</w:t>
+            </w:r>
+          </w:p>
+          <w:p>
+            <w:pPr>
+              <w:rPr>
+                <w:rFonts w:ascii="Times New Roman" w:hAnsi="Times New Roman"/>
+                <w:sz w:val="22"/>
+                <w:szCs w:val="22"/>
+              </w:rPr>
+            </w:pPr>
+            <w:r>
+              <w:rPr>
+                <w:rFonts w:ascii="Times New Roman" w:hAnsi="Times New Roman"/>
+                <w:sz w:val="22"/>
+                <w:szCs w:val="22"/>
+              </w:rPr>
+              <w:t>-redo test statistic plots, calculate exact type I errors from the plots</w:t>
+            </w:r>
+          </w:p>
           <w:p>
             <w:pPr>
               <w:rPr>
@@ -3514,7 +3626,6 @@
               <w:rPr>
                 <w:rFonts w:ascii="Times New Roman" w:hAnsi="Times New Roman"/>
               </w:rPr>
-              <w:lastRenderedPageBreak/>
               <w:t xml:space="preserve">Develop R code that implements the </w:t>
             </w:r>
             <w:r>
@@ -4553,6 +4664,7 @@
                 <w:sz w:val="22"/>
                 <w:szCs w:val="22"/>
               </w:rPr>
+              <w:lastRenderedPageBreak/>
               <w:t>3.</w:t>
             </w:r>
           </w:p>
@@ -4871,7 +4983,6 @@
         <w:rPr>
           <w:rFonts w:ascii="Times New Roman" w:hAnsi="Times New Roman"/>
         </w:rPr>
-        <w:lastRenderedPageBreak/>
         <w:t xml:space="preserve">Learns from </w:t>
       </w:r>
       <w:proofErr w:type="gramStart"/>

</xml_diff>

<commit_message>
density plots of test statistic under H1
</commit_message>
<xml_diff>
--- a/Other Documents/Satisfactory Research Grade Expectations .docx
+++ b/Other Documents/Satisfactory Research Grade Expectations .docx
@@ -2959,16 +2959,6 @@
               <w:t>-fix the mistakes in the plots of the t test statistics in the simulations.</w:t>
             </w:r>
           </w:p>
-          <w:p>
-            <w:pPr>
-              <w:jc w:val="center"/>
-              <w:rPr>
-                <w:rFonts w:ascii="Times New Roman" w:hAnsi="Times New Roman"/>
-                <w:sz w:val="22"/>
-                <w:szCs w:val="22"/>
-              </w:rPr>
-            </w:pPr>
-          </w:p>
         </w:tc>
       </w:tr>
       <w:tr>
@@ -3182,15 +3172,6 @@
               <w:t>- One-to-one condition of transformation method needs to be fixed in some part of the transformation</w:t>
             </w:r>
           </w:p>
-          <w:p>
-            <w:pPr>
-              <w:rPr>
-                <w:rFonts w:ascii="Times New Roman" w:hAnsi="Times New Roman"/>
-                <w:sz w:val="22"/>
-                <w:szCs w:val="22"/>
-              </w:rPr>
-            </w:pPr>
-          </w:p>
         </w:tc>
         <w:tc>
           <w:tcPr>
@@ -3299,32 +3280,40 @@
                 <w:sz w:val="22"/>
                 <w:szCs w:val="22"/>
               </w:rPr>
-              <w:t xml:space="preserve">Repeat same for a different </w:t>
-            </w:r>
-            <w:r>
-              <w:rPr>
-                <w:rFonts w:ascii="Times New Roman" w:hAnsi="Times New Roman"/>
-                <w:sz w:val="22"/>
-                <w:szCs w:val="22"/>
-              </w:rPr>
-              <w:t>distribution.</w:t>
-            </w:r>
-          </w:p>
-          <w:p>
-            <w:pPr>
-              <w:rPr>
-                <w:rFonts w:ascii="Times New Roman" w:hAnsi="Times New Roman"/>
-                <w:sz w:val="22"/>
-                <w:szCs w:val="22"/>
-              </w:rPr>
-            </w:pPr>
-            <w:r>
-              <w:rPr>
-                <w:rFonts w:ascii="Times New Roman" w:hAnsi="Times New Roman"/>
-                <w:sz w:val="22"/>
-                <w:szCs w:val="22"/>
-              </w:rPr>
-              <w:t>- find a solution the quadratic term in the transformation to ensure one-to-one condition</w:t>
+              <w:t>Repeat same for a different distribution.</w:t>
+            </w:r>
+          </w:p>
+          <w:p>
+            <w:pPr>
+              <w:rPr>
+                <w:rFonts w:ascii="Times New Roman" w:hAnsi="Times New Roman"/>
+                <w:sz w:val="22"/>
+                <w:szCs w:val="22"/>
+              </w:rPr>
+            </w:pPr>
+            <w:r>
+              <w:rPr>
+                <w:rFonts w:ascii="Times New Roman" w:hAnsi="Times New Roman"/>
+                <w:sz w:val="22"/>
+                <w:szCs w:val="22"/>
+              </w:rPr>
+              <w:t>- find a solution</w:t>
+            </w:r>
+            <w:r>
+              <w:rPr>
+                <w:rFonts w:ascii="Times New Roman" w:hAnsi="Times New Roman"/>
+                <w:sz w:val="22"/>
+                <w:szCs w:val="22"/>
+              </w:rPr>
+              <w:t xml:space="preserve"> for the</w:t>
+            </w:r>
+            <w:r>
+              <w:rPr>
+                <w:rFonts w:ascii="Times New Roman" w:hAnsi="Times New Roman"/>
+                <w:sz w:val="22"/>
+                <w:szCs w:val="22"/>
+              </w:rPr>
+              <w:t xml:space="preserve"> quadratic term in the transformation to ensure one-to-one condition</w:t>
             </w:r>
           </w:p>
           <w:p>
@@ -3366,12 +3355,149 @@
                 <w:szCs w:val="22"/>
               </w:rPr>
             </w:pPr>
+            <w:r>
+              <w:rPr>
+                <w:rFonts w:ascii="Times New Roman" w:hAnsi="Times New Roman"/>
+                <w:sz w:val="22"/>
+                <w:szCs w:val="22"/>
+              </w:rPr>
+              <w:t>Thanksgiving break</w:t>
+            </w:r>
+          </w:p>
+          <w:p>
+            <w:pPr>
+              <w:rPr>
+                <w:rFonts w:ascii="Times New Roman" w:hAnsi="Times New Roman"/>
+                <w:sz w:val="22"/>
+                <w:szCs w:val="22"/>
+              </w:rPr>
+            </w:pPr>
+          </w:p>
+          <w:p>
+            <w:pPr>
+              <w:rPr>
+                <w:rFonts w:ascii="Times New Roman" w:hAnsi="Times New Roman"/>
+                <w:sz w:val="22"/>
+                <w:szCs w:val="22"/>
+              </w:rPr>
+            </w:pPr>
+          </w:p>
+          <w:p>
+            <w:pPr>
+              <w:rPr>
+                <w:rFonts w:ascii="Times New Roman" w:hAnsi="Times New Roman"/>
+                <w:sz w:val="22"/>
+                <w:szCs w:val="22"/>
+              </w:rPr>
+            </w:pPr>
+            <w:r>
+              <w:rPr>
+                <w:rFonts w:ascii="Times New Roman" w:hAnsi="Times New Roman"/>
+                <w:sz w:val="22"/>
+                <w:szCs w:val="22"/>
+              </w:rPr>
+              <w:t>NO MEETING</w:t>
+            </w:r>
+          </w:p>
+          <w:p>
+            <w:pPr>
+              <w:rPr>
+                <w:rFonts w:ascii="Times New Roman" w:hAnsi="Times New Roman"/>
+                <w:sz w:val="22"/>
+                <w:szCs w:val="22"/>
+              </w:rPr>
+            </w:pPr>
+          </w:p>
+          <w:p>
+            <w:pPr>
+              <w:rPr>
+                <w:rFonts w:ascii="Times New Roman" w:hAnsi="Times New Roman"/>
+                <w:sz w:val="22"/>
+                <w:szCs w:val="22"/>
+              </w:rPr>
+            </w:pPr>
+          </w:p>
+          <w:p>
+            <w:pPr>
+              <w:rPr>
+                <w:rFonts w:ascii="Times New Roman" w:hAnsi="Times New Roman"/>
+                <w:sz w:val="22"/>
+                <w:szCs w:val="22"/>
+              </w:rPr>
+            </w:pPr>
           </w:p>
         </w:tc>
         <w:tc>
           <w:tcPr>
             <w:tcW w:w="3420" w:type="dxa"/>
           </w:tcPr>
+          <w:p>
+            <w:pPr>
+              <w:rPr>
+                <w:rFonts w:ascii="Times New Roman" w:hAnsi="Times New Roman"/>
+                <w:sz w:val="22"/>
+                <w:szCs w:val="22"/>
+              </w:rPr>
+            </w:pPr>
+            <w:r>
+              <w:rPr>
+                <w:rFonts w:ascii="Times New Roman" w:hAnsi="Times New Roman"/>
+                <w:sz w:val="22"/>
+                <w:szCs w:val="22"/>
+              </w:rPr>
+              <w:t>Repeat same for a different distribution.</w:t>
+            </w:r>
+          </w:p>
+          <w:p>
+            <w:pPr>
+              <w:rPr>
+                <w:rFonts w:ascii="Times New Roman" w:hAnsi="Times New Roman"/>
+                <w:sz w:val="22"/>
+                <w:szCs w:val="22"/>
+              </w:rPr>
+            </w:pPr>
+            <w:r>
+              <w:rPr>
+                <w:rFonts w:ascii="Times New Roman" w:hAnsi="Times New Roman"/>
+                <w:sz w:val="22"/>
+                <w:szCs w:val="22"/>
+              </w:rPr>
+              <w:t>- find a solution</w:t>
+            </w:r>
+            <w:r>
+              <w:rPr>
+                <w:rFonts w:ascii="Times New Roman" w:hAnsi="Times New Roman"/>
+                <w:sz w:val="22"/>
+                <w:szCs w:val="22"/>
+              </w:rPr>
+              <w:t xml:space="preserve"> for</w:t>
+            </w:r>
+            <w:r>
+              <w:rPr>
+                <w:rFonts w:ascii="Times New Roman" w:hAnsi="Times New Roman"/>
+                <w:sz w:val="22"/>
+                <w:szCs w:val="22"/>
+              </w:rPr>
+              <w:t xml:space="preserve"> the quadratic term in the transformation to ensure one-to-one condition</w:t>
+            </w:r>
+          </w:p>
+          <w:p>
+            <w:pPr>
+              <w:rPr>
+                <w:rFonts w:ascii="Times New Roman" w:hAnsi="Times New Roman"/>
+                <w:sz w:val="22"/>
+                <w:szCs w:val="22"/>
+              </w:rPr>
+            </w:pPr>
+            <w:r>
+              <w:rPr>
+                <w:rFonts w:ascii="Times New Roman" w:hAnsi="Times New Roman"/>
+                <w:sz w:val="22"/>
+                <w:szCs w:val="22"/>
+              </w:rPr>
+              <w:t>-redo test statistic plots, calculate exact type I errors from the plots</w:t>
+            </w:r>
+          </w:p>
           <w:p>
             <w:pPr>
               <w:rPr>
@@ -3402,6 +3528,7 @@
                 <w:sz w:val="22"/>
                 <w:szCs w:val="22"/>
               </w:rPr>
+              <w:lastRenderedPageBreak/>
               <w:t>14</w:t>
             </w:r>
           </w:p>
@@ -3418,6 +3545,73 @@
                 <w:szCs w:val="22"/>
               </w:rPr>
             </w:pPr>
+            <w:r>
+              <w:rPr>
+                <w:rFonts w:ascii="Times New Roman" w:hAnsi="Times New Roman"/>
+                <w:sz w:val="22"/>
+                <w:szCs w:val="22"/>
+              </w:rPr>
+              <w:t>Repeat same for a different distribution.</w:t>
+            </w:r>
+          </w:p>
+          <w:p>
+            <w:pPr>
+              <w:rPr>
+                <w:rFonts w:ascii="Times New Roman" w:hAnsi="Times New Roman"/>
+                <w:sz w:val="22"/>
+                <w:szCs w:val="22"/>
+              </w:rPr>
+            </w:pPr>
+            <w:r>
+              <w:rPr>
+                <w:rFonts w:ascii="Times New Roman" w:hAnsi="Times New Roman"/>
+                <w:sz w:val="22"/>
+                <w:szCs w:val="22"/>
+              </w:rPr>
+              <w:t>- find a solution</w:t>
+            </w:r>
+            <w:r>
+              <w:rPr>
+                <w:rFonts w:ascii="Times New Roman" w:hAnsi="Times New Roman"/>
+                <w:sz w:val="22"/>
+                <w:szCs w:val="22"/>
+              </w:rPr>
+              <w:t xml:space="preserve"> for</w:t>
+            </w:r>
+            <w:r>
+              <w:rPr>
+                <w:rFonts w:ascii="Times New Roman" w:hAnsi="Times New Roman"/>
+                <w:sz w:val="22"/>
+                <w:szCs w:val="22"/>
+              </w:rPr>
+              <w:t xml:space="preserve"> the quadratic term in the transformation to ensure one-to-one condition</w:t>
+            </w:r>
+          </w:p>
+          <w:p>
+            <w:pPr>
+              <w:rPr>
+                <w:rFonts w:ascii="Times New Roman" w:hAnsi="Times New Roman"/>
+                <w:sz w:val="22"/>
+                <w:szCs w:val="22"/>
+              </w:rPr>
+            </w:pPr>
+            <w:r>
+              <w:rPr>
+                <w:rFonts w:ascii="Times New Roman" w:hAnsi="Times New Roman"/>
+                <w:sz w:val="22"/>
+                <w:szCs w:val="22"/>
+              </w:rPr>
+              <w:t>-redo test statistic plots, calculate exact type I errors from the plots</w:t>
+            </w:r>
+          </w:p>
+          <w:p>
+            <w:pPr>
+              <w:rPr>
+                <w:rFonts w:ascii="Times New Roman" w:hAnsi="Times New Roman"/>
+                <w:sz w:val="22"/>
+                <w:szCs w:val="22"/>
+              </w:rPr>
+            </w:pPr>
           </w:p>
         </w:tc>
         <w:tc>
@@ -3428,10 +3622,27 @@
             <w:pPr>
               <w:rPr>
                 <w:rFonts w:ascii="Times New Roman" w:hAnsi="Times New Roman"/>
-                <w:sz w:val="22"/>
-                <w:szCs w:val="22"/>
-              </w:rPr>
-            </w:pPr>
+              </w:rPr>
+            </w:pPr>
+            <w:r>
+              <w:rPr>
+                <w:rFonts w:ascii="Times New Roman" w:hAnsi="Times New Roman"/>
+              </w:rPr>
+              <w:t xml:space="preserve">-I could not figure out how to get rid of the quadratic term in the transformation to fix the one-to-one condition problem. </w:t>
+            </w:r>
+          </w:p>
+          <w:p>
+            <w:pPr>
+              <w:rPr>
+                <w:rFonts w:ascii="Times New Roman" w:hAnsi="Times New Roman"/>
+              </w:rPr>
+            </w:pPr>
+            <w:r>
+              <w:rPr>
+                <w:rFonts w:ascii="Times New Roman" w:hAnsi="Times New Roman"/>
+              </w:rPr>
+              <w:t>-I make the right plots of the test statistic and calculated the probability of Type I error rates for each distribution.</w:t>
+            </w:r>
           </w:p>
         </w:tc>
         <w:tc>
@@ -3446,6 +3657,31 @@
                 <w:szCs w:val="22"/>
               </w:rPr>
             </w:pPr>
+            <w:r>
+              <w:rPr>
+                <w:rFonts w:ascii="Times New Roman" w:hAnsi="Times New Roman"/>
+                <w:sz w:val="22"/>
+                <w:szCs w:val="22"/>
+              </w:rPr>
+              <w:t>- Simulate the samples from the alternative distribution and then plot the test statistics for each distribution together with the test statistic of samples from normal distribution.</w:t>
+            </w:r>
+          </w:p>
+          <w:p>
+            <w:pPr>
+              <w:rPr>
+                <w:rFonts w:ascii="Times New Roman" w:hAnsi="Times New Roman"/>
+                <w:sz w:val="22"/>
+                <w:szCs w:val="22"/>
+              </w:rPr>
+            </w:pPr>
+            <w:r>
+              <w:rPr>
+                <w:rFonts w:ascii="Times New Roman" w:hAnsi="Times New Roman"/>
+                <w:sz w:val="22"/>
+                <w:szCs w:val="22"/>
+              </w:rPr>
+              <w:t>- Observe and write about what you see in the plots.</w:t>
+            </w:r>
           </w:p>
         </w:tc>
       </w:tr>
@@ -4416,7 +4652,16 @@
                 <w:sz w:val="22"/>
                 <w:szCs w:val="22"/>
               </w:rPr>
-              <w:t xml:space="preserve">MG1: Read about error messages and try to understand. Try </w:t>
+              <w:t xml:space="preserve">MG1: Read about error messages and try to </w:t>
+            </w:r>
+            <w:r>
+              <w:rPr>
+                <w:rFonts w:ascii="Times New Roman" w:hAnsi="Times New Roman"/>
+                <w:sz w:val="22"/>
+                <w:szCs w:val="22"/>
+              </w:rPr>
+              <w:lastRenderedPageBreak/>
+              <w:t xml:space="preserve">understand. Try </w:t>
             </w:r>
             <w:proofErr w:type="gramStart"/>
             <w:r>
@@ -4510,6 +4755,7 @@
                 <w:sz w:val="22"/>
                 <w:szCs w:val="22"/>
               </w:rPr>
+              <w:lastRenderedPageBreak/>
               <w:t xml:space="preserve">MG1: Matrix rank deficient is cause. </w:t>
             </w:r>
             <w:proofErr w:type="gramStart"/>
@@ -4519,7 +4765,16 @@
                 <w:sz w:val="22"/>
                 <w:szCs w:val="22"/>
               </w:rPr>
-              <w:t>Small simulated</w:t>
+              <w:t xml:space="preserve">Small </w:t>
+            </w:r>
+            <w:r>
+              <w:rPr>
+                <w:rFonts w:ascii="Times New Roman" w:hAnsi="Times New Roman"/>
+                <w:sz w:val="22"/>
+                <w:szCs w:val="22"/>
+              </w:rPr>
+              <w:lastRenderedPageBreak/>
+              <w:t>simulated</w:t>
             </w:r>
             <w:proofErr w:type="gramEnd"/>
             <w:r>
@@ -4599,6 +4854,7 @@
                 <w:sz w:val="22"/>
                 <w:szCs w:val="22"/>
               </w:rPr>
+              <w:lastRenderedPageBreak/>
               <w:t>MG1: Determine why design matrix is rank deficient and methods for modifying it.  Implement for data set.</w:t>
             </w:r>
           </w:p>
@@ -4616,6 +4872,7 @@
                 <w:sz w:val="22"/>
                 <w:szCs w:val="22"/>
               </w:rPr>
+              <w:lastRenderedPageBreak/>
               <w:t>MG2: Read paper d</w:t>
             </w:r>
             <w:r>
@@ -6990,6 +7247,118 @@
     </w:lvl>
   </w:abstractNum>
   <w:abstractNum w:abstractNumId="15" w15:restartNumberingAfterBreak="0">
+    <w:nsid w:val="57DE29B2"/>
+    <w:multiLevelType w:val="hybridMultilevel"/>
+    <w:tmpl w:val="2248854E"/>
+    <w:lvl w:ilvl="0" w:tplc="A7D89BF2">
+      <w:numFmt w:val="bullet"/>
+      <w:lvlText w:val="-"/>
+      <w:lvlJc w:val="left"/>
+      <w:pPr>
+        <w:ind w:left="720" w:hanging="360"/>
+      </w:pPr>
+      <w:rPr>
+        <w:rFonts w:ascii="Times New Roman" w:eastAsia="Times New Roman" w:hAnsi="Times New Roman" w:cs="Times New Roman" w:hint="default"/>
+      </w:rPr>
+    </w:lvl>
+    <w:lvl w:ilvl="1" w:tplc="04090003" w:tentative="1">
+      <w:start w:val="1"/>
+      <w:numFmt w:val="bullet"/>
+      <w:lvlText w:val="o"/>
+      <w:lvlJc w:val="left"/>
+      <w:pPr>
+        <w:ind w:left="1440" w:hanging="360"/>
+      </w:pPr>
+      <w:rPr>
+        <w:rFonts w:ascii="Courier New" w:hAnsi="Courier New" w:cs="Courier New" w:hint="default"/>
+      </w:rPr>
+    </w:lvl>
+    <w:lvl w:ilvl="2" w:tplc="04090005" w:tentative="1">
+      <w:start w:val="1"/>
+      <w:numFmt w:val="bullet"/>
+      <w:lvlText w:val=""/>
+      <w:lvlJc w:val="left"/>
+      <w:pPr>
+        <w:ind w:left="2160" w:hanging="360"/>
+      </w:pPr>
+      <w:rPr>
+        <w:rFonts w:ascii="Wingdings" w:hAnsi="Wingdings" w:hint="default"/>
+      </w:rPr>
+    </w:lvl>
+    <w:lvl w:ilvl="3" w:tplc="04090001" w:tentative="1">
+      <w:start w:val="1"/>
+      <w:numFmt w:val="bullet"/>
+      <w:lvlText w:val=""/>
+      <w:lvlJc w:val="left"/>
+      <w:pPr>
+        <w:ind w:left="2880" w:hanging="360"/>
+      </w:pPr>
+      <w:rPr>
+        <w:rFonts w:ascii="Symbol" w:hAnsi="Symbol" w:hint="default"/>
+      </w:rPr>
+    </w:lvl>
+    <w:lvl w:ilvl="4" w:tplc="04090003" w:tentative="1">
+      <w:start w:val="1"/>
+      <w:numFmt w:val="bullet"/>
+      <w:lvlText w:val="o"/>
+      <w:lvlJc w:val="left"/>
+      <w:pPr>
+        <w:ind w:left="3600" w:hanging="360"/>
+      </w:pPr>
+      <w:rPr>
+        <w:rFonts w:ascii="Courier New" w:hAnsi="Courier New" w:cs="Courier New" w:hint="default"/>
+      </w:rPr>
+    </w:lvl>
+    <w:lvl w:ilvl="5" w:tplc="04090005" w:tentative="1">
+      <w:start w:val="1"/>
+      <w:numFmt w:val="bullet"/>
+      <w:lvlText w:val=""/>
+      <w:lvlJc w:val="left"/>
+      <w:pPr>
+        <w:ind w:left="4320" w:hanging="360"/>
+      </w:pPr>
+      <w:rPr>
+        <w:rFonts w:ascii="Wingdings" w:hAnsi="Wingdings" w:hint="default"/>
+      </w:rPr>
+    </w:lvl>
+    <w:lvl w:ilvl="6" w:tplc="04090001" w:tentative="1">
+      <w:start w:val="1"/>
+      <w:numFmt w:val="bullet"/>
+      <w:lvlText w:val=""/>
+      <w:lvlJc w:val="left"/>
+      <w:pPr>
+        <w:ind w:left="5040" w:hanging="360"/>
+      </w:pPr>
+      <w:rPr>
+        <w:rFonts w:ascii="Symbol" w:hAnsi="Symbol" w:hint="default"/>
+      </w:rPr>
+    </w:lvl>
+    <w:lvl w:ilvl="7" w:tplc="04090003" w:tentative="1">
+      <w:start w:val="1"/>
+      <w:numFmt w:val="bullet"/>
+      <w:lvlText w:val="o"/>
+      <w:lvlJc w:val="left"/>
+      <w:pPr>
+        <w:ind w:left="5760" w:hanging="360"/>
+      </w:pPr>
+      <w:rPr>
+        <w:rFonts w:ascii="Courier New" w:hAnsi="Courier New" w:cs="Courier New" w:hint="default"/>
+      </w:rPr>
+    </w:lvl>
+    <w:lvl w:ilvl="8" w:tplc="04090005" w:tentative="1">
+      <w:start w:val="1"/>
+      <w:numFmt w:val="bullet"/>
+      <w:lvlText w:val=""/>
+      <w:lvlJc w:val="left"/>
+      <w:pPr>
+        <w:ind w:left="6480" w:hanging="360"/>
+      </w:pPr>
+      <w:rPr>
+        <w:rFonts w:ascii="Wingdings" w:hAnsi="Wingdings" w:hint="default"/>
+      </w:rPr>
+    </w:lvl>
+  </w:abstractNum>
+  <w:abstractNum w:abstractNumId="16" w15:restartNumberingAfterBreak="0">
     <w:nsid w:val="5B593515"/>
     <w:multiLevelType w:val="hybridMultilevel"/>
     <w:tmpl w:val="9F342F2A"/>
@@ -7102,7 +7471,7 @@
       </w:rPr>
     </w:lvl>
   </w:abstractNum>
-  <w:abstractNum w:abstractNumId="16" w15:restartNumberingAfterBreak="0">
+  <w:abstractNum w:abstractNumId="17" w15:restartNumberingAfterBreak="0">
     <w:nsid w:val="5C3C421D"/>
     <w:multiLevelType w:val="hybridMultilevel"/>
     <w:tmpl w:val="11C86ED8"/>
@@ -7188,7 +7557,7 @@
       </w:pPr>
     </w:lvl>
   </w:abstractNum>
-  <w:abstractNum w:abstractNumId="17" w15:restartNumberingAfterBreak="0">
+  <w:abstractNum w:abstractNumId="18" w15:restartNumberingAfterBreak="0">
     <w:nsid w:val="7A5C7476"/>
     <w:multiLevelType w:val="hybridMultilevel"/>
     <w:tmpl w:val="FBA6A940"/>
@@ -7301,7 +7670,7 @@
       </w:rPr>
     </w:lvl>
   </w:abstractNum>
-  <w:abstractNum w:abstractNumId="18" w15:restartNumberingAfterBreak="0">
+  <w:abstractNum w:abstractNumId="19" w15:restartNumberingAfterBreak="0">
     <w:nsid w:val="7CC5598D"/>
     <w:multiLevelType w:val="hybridMultilevel"/>
     <w:tmpl w:val="44A00AD4"/>
@@ -7417,7 +7786,7 @@
     <w:abstractNumId w:val="10"/>
   </w:num>
   <w:num w:numId="2" w16cid:durableId="1028216363">
-    <w:abstractNumId w:val="15"/>
+    <w:abstractNumId w:val="16"/>
   </w:num>
   <w:num w:numId="3" w16cid:durableId="450975596">
     <w:abstractNumId w:val="11"/>
@@ -7426,7 +7795,7 @@
     <w:abstractNumId w:val="7"/>
   </w:num>
   <w:num w:numId="5" w16cid:durableId="1322852824">
-    <w:abstractNumId w:val="16"/>
+    <w:abstractNumId w:val="17"/>
   </w:num>
   <w:num w:numId="6" w16cid:durableId="678889398">
     <w:abstractNumId w:val="0"/>
@@ -7453,7 +7822,7 @@
     <w:abstractNumId w:val="3"/>
   </w:num>
   <w:num w:numId="14" w16cid:durableId="1625192294">
-    <w:abstractNumId w:val="17"/>
+    <w:abstractNumId w:val="18"/>
   </w:num>
   <w:num w:numId="15" w16cid:durableId="1825387379">
     <w:abstractNumId w:val="8"/>
@@ -7465,10 +7834,13 @@
     <w:abstractNumId w:val="13"/>
   </w:num>
   <w:num w:numId="18" w16cid:durableId="545483444">
-    <w:abstractNumId w:val="18"/>
+    <w:abstractNumId w:val="19"/>
   </w:num>
   <w:num w:numId="19" w16cid:durableId="1403143550">
     <w:abstractNumId w:val="6"/>
+  </w:num>
+  <w:num w:numId="20" w16cid:durableId="1066882399">
+    <w:abstractNumId w:val="15"/>
   </w:num>
 </w:numbering>
 </file>

</xml_diff>